<commit_message>
@jesusrivasjmnez: Performance tests, cost report and deployment
</commit_message>
<xml_diff>
--- a/Cosas aparte/Acceptance testing/AcceptanceTests_Santiago2-0.docx
+++ b/Cosas aparte/Acceptance testing/AcceptanceTests_Santiago2-0.docx
@@ -125,8 +125,10 @@
               <w:cnfStyle w:val="000000100000" w:firstRow="0" w:lastRow="0" w:firstColumn="0" w:lastColumn="0" w:oddVBand="0" w:evenVBand="0" w:oddHBand="1" w:evenHBand="0" w:firstRowFirstColumn="0" w:firstRowLastColumn="0" w:lastRowFirstColumn="0" w:lastRowLastColumn="0"/>
             </w:pPr>
             <w:r>
-              <w:t>G10.</w:t>
-            </w:r>
+              <w:t>G10</w:t>
+            </w:r>
+            <w:bookmarkStart w:id="0" w:name="_GoBack"/>
+            <w:bookmarkEnd w:id="0"/>
           </w:p>
         </w:tc>
       </w:tr>
@@ -263,6 +265,9 @@
             <w:r>
               <w:t>G</w:t>
             </w:r>
+            <w:r>
+              <w:t>15</w:t>
+            </w:r>
           </w:p>
         </w:tc>
       </w:tr>
@@ -370,7 +375,7 @@
                 <w:rStyle w:val="Textoennegrita"/>
               </w:rPr>
             </w:pPr>
-            <w:bookmarkStart w:id="0" w:name="_Toc383875113"/>
+            <w:bookmarkStart w:id="1" w:name="_Toc383875113"/>
             <w:r>
               <w:rPr>
                 <w:rStyle w:val="Textoennegrita"/>
@@ -603,7 +608,6 @@
           <w:docPartUnique/>
         </w:docPartObj>
       </w:sdtPr>
-      <w:sdtEndPr/>
       <w:sdtContent>
         <w:p>
           <w:pPr>
@@ -634,110 +638,63 @@
           <w:r>
             <w:fldChar w:fldCharType="separate"/>
           </w:r>
-          <w:bookmarkStart w:id="1" w:name="_GoBack"/>
-          <w:bookmarkEnd w:id="1"/>
-          <w:r>
-            <w:rPr>
-              <w:rStyle w:val="Hipervnculo"/>
-              <w:noProof/>
-            </w:rPr>
-            <w:fldChar w:fldCharType="begin"/>
-          </w:r>
-          <w:r>
-            <w:rPr>
-              <w:rStyle w:val="Hipervnculo"/>
-              <w:noProof/>
-            </w:rPr>
-            <w:instrText xml:space="preserve"> </w:instrText>
-          </w:r>
-          <w:r>
-            <w:rPr>
-              <w:noProof/>
-            </w:rPr>
-            <w:instrText>HYPERLINK \l "_Toc524037031"</w:instrText>
-          </w:r>
-          <w:r>
-            <w:rPr>
-              <w:rStyle w:val="Hipervnculo"/>
-              <w:noProof/>
-            </w:rPr>
-            <w:instrText xml:space="preserve"> </w:instrText>
-          </w:r>
-          <w:r>
-            <w:rPr>
-              <w:rStyle w:val="Hipervnculo"/>
-              <w:noProof/>
-            </w:rPr>
-          </w:r>
-          <w:r>
-            <w:rPr>
-              <w:rStyle w:val="Hipervnculo"/>
-              <w:noProof/>
-            </w:rPr>
-            <w:fldChar w:fldCharType="separate"/>
-          </w:r>
-          <w:r>
-            <w:rPr>
-              <w:rStyle w:val="Hipervnculo"/>
-              <w:noProof/>
-            </w:rPr>
-            <w:t>Use case &lt;01&gt; &lt;Register as a agent being anonymous&gt;</w:t>
-          </w:r>
-          <w:r>
-            <w:rPr>
-              <w:noProof/>
-              <w:webHidden/>
-            </w:rPr>
-            <w:tab/>
-          </w:r>
-          <w:r>
-            <w:rPr>
-              <w:noProof/>
-              <w:webHidden/>
-            </w:rPr>
-            <w:fldChar w:fldCharType="begin"/>
-          </w:r>
-          <w:r>
-            <w:rPr>
-              <w:noProof/>
-              <w:webHidden/>
-            </w:rPr>
-            <w:instrText xml:space="preserve"> PAGEREF _Toc524037031 \h </w:instrText>
-          </w:r>
-          <w:r>
-            <w:rPr>
-              <w:noProof/>
-              <w:webHidden/>
-            </w:rPr>
-          </w:r>
-          <w:r>
-            <w:rPr>
-              <w:noProof/>
-              <w:webHidden/>
-            </w:rPr>
-            <w:fldChar w:fldCharType="separate"/>
-          </w:r>
-          <w:r>
-            <w:rPr>
-              <w:noProof/>
-              <w:webHidden/>
-            </w:rPr>
-            <w:t>3</w:t>
-          </w:r>
-          <w:r>
-            <w:rPr>
-              <w:noProof/>
-              <w:webHidden/>
-            </w:rPr>
-            <w:fldChar w:fldCharType="end"/>
-          </w:r>
-          <w:r>
-            <w:rPr>
-              <w:rStyle w:val="Hipervnculo"/>
-              <w:noProof/>
-            </w:rPr>
-            <w:fldChar w:fldCharType="end"/>
-          </w:r>
+          <w:hyperlink w:anchor="_Toc524037031" w:history="1">
+            <w:r>
+              <w:rPr>
+                <w:rStyle w:val="Hipervnculo"/>
+                <w:noProof/>
+              </w:rPr>
+              <w:t>Use case &lt;01&gt; &lt;Register as a agent being anonymous&gt;</w:t>
+            </w:r>
+            <w:r>
+              <w:rPr>
+                <w:noProof/>
+                <w:webHidden/>
+              </w:rPr>
+              <w:tab/>
+            </w:r>
+            <w:r>
+              <w:rPr>
+                <w:noProof/>
+                <w:webHidden/>
+              </w:rPr>
+              <w:fldChar w:fldCharType="begin"/>
+            </w:r>
+            <w:r>
+              <w:rPr>
+                <w:noProof/>
+                <w:webHidden/>
+              </w:rPr>
+              <w:instrText xml:space="preserve"> PAGEREF _Toc524037031 \h </w:instrText>
+            </w:r>
+            <w:r>
+              <w:rPr>
+                <w:noProof/>
+                <w:webHidden/>
+              </w:rPr>
+            </w:r>
+            <w:r>
+              <w:rPr>
+                <w:noProof/>
+                <w:webHidden/>
+              </w:rPr>
+              <w:fldChar w:fldCharType="separate"/>
+            </w:r>
+            <w:r>
+              <w:rPr>
+                <w:noProof/>
+                <w:webHidden/>
+              </w:rPr>
+              <w:t>3</w:t>
+            </w:r>
+            <w:r>
+              <w:rPr>
+                <w:noProof/>
+                <w:webHidden/>
+              </w:rPr>
+              <w:fldChar w:fldCharType="end"/>
+            </w:r>
+          </w:hyperlink>
         </w:p>
         <w:p>
           <w:pPr>
@@ -1263,7 +1220,7 @@
         <w:pStyle w:val="Ttulo1"/>
       </w:pPr>
       <w:bookmarkStart w:id="2" w:name="_Toc524037031"/>
-      <w:bookmarkEnd w:id="0"/>
+      <w:bookmarkEnd w:id="1"/>
       <w:r>
         <w:lastRenderedPageBreak/>
         <w:t xml:space="preserve">Use case </w:t>
@@ -5670,7 +5627,7 @@
                 <w:noProof/>
               </w:rPr>
               <w:drawing>
-                <wp:inline distT="0" distB="0" distL="0" distR="0" wp14:anchorId="134CB18A" wp14:editId="2536B5E4">
+                <wp:inline distT="0" distB="0" distL="0" distR="0" wp14:anchorId="5AA4606B" wp14:editId="6F13D3B7">
                   <wp:extent cx="4638675" cy="3895541"/>
                   <wp:effectExtent l="0" t="0" r="0" b="0"/>
                   <wp:docPr id="1" name="Imagen 1"/>
@@ -5972,7 +5929,7 @@
                 <w:noProof/>
               </w:rPr>
               <w:drawing>
-                <wp:inline distT="0" distB="0" distL="0" distR="0" wp14:anchorId="1957580E" wp14:editId="6ADF6E0B">
+                <wp:inline distT="0" distB="0" distL="0" distR="0" wp14:anchorId="66AE146E" wp14:editId="3F52B107">
                   <wp:extent cx="4627411" cy="3954780"/>
                   <wp:effectExtent l="0" t="0" r="1905" b="7620"/>
                   <wp:docPr id="5" name="Imagen 5"/>
@@ -6245,7 +6202,7 @@
                 <w:noProof/>
               </w:rPr>
               <w:drawing>
-                <wp:inline distT="0" distB="0" distL="0" distR="0" wp14:anchorId="334C8952" wp14:editId="53B7D3C8">
+                <wp:inline distT="0" distB="0" distL="0" distR="0" wp14:anchorId="625E370D" wp14:editId="5372E1F0">
                   <wp:extent cx="3362325" cy="4552950"/>
                   <wp:effectExtent l="0" t="0" r="9525" b="0"/>
                   <wp:docPr id="4" name="Imagen 4"/>
@@ -6560,7 +6517,7 @@
                 <w:noProof/>
               </w:rPr>
               <w:drawing>
-                <wp:inline distT="0" distB="0" distL="0" distR="0" wp14:anchorId="05B64558" wp14:editId="6C7BB70F">
+                <wp:inline distT="0" distB="0" distL="0" distR="0" wp14:anchorId="79528375" wp14:editId="6D8A2673">
                   <wp:extent cx="3762375" cy="4638675"/>
                   <wp:effectExtent l="0" t="0" r="9525" b="9525"/>
                   <wp:docPr id="3" name="Imagen 3"/>
@@ -17463,7 +17420,7 @@
 </file>
 
 <file path=customXml/itemProps1.xml><?xml version="1.0" encoding="utf-8"?>
-<ds:datastoreItem xmlns:ds="http://schemas.openxmlformats.org/officeDocument/2006/customXml" ds:itemID="{30C6D568-1B06-4BB8-9D80-1012EAECC602}">
+<ds:datastoreItem xmlns:ds="http://schemas.openxmlformats.org/officeDocument/2006/customXml" ds:itemID="{71BC4BE7-1E97-4B0F-9D2A-64FF69F02A43}">
   <ds:schemaRefs>
     <ds:schemaRef ds:uri="http://schemas.openxmlformats.org/officeDocument/2006/bibliography"/>
   </ds:schemaRefs>

</xml_diff>